<commit_message>
Added signature, requirements are now more specific and testable, removed last two sections as they were unnecessary
</commit_message>
<xml_diff>
--- a/docs/Software Requirements Specification (Final).docx
+++ b/docs/Software Requirements Specification (Final).docx
@@ -11,8 +11,6 @@
           <w:u w:val="single"/>
         </w:rPr>
       </w:pPr>
-      <w:bookmarkStart w:id="0" w:name="_GoBack"/>
-      <w:bookmarkEnd w:id="0"/>
       <w:r>
         <w:rPr>
           <w:sz w:val="56"/>
@@ -49,6 +47,8 @@
       <w:r>
         <w:br w:type="page"/>
       </w:r>
+      <w:bookmarkStart w:id="0" w:name="_GoBack"/>
+      <w:bookmarkEnd w:id="0"/>
     </w:p>
     <w:sdt>
       <w:sdtPr>
@@ -928,7 +928,7 @@
                 <w:sz w:val="24"/>
                 <w:szCs w:val="24"/>
               </w:rPr>
-              <w:t>3</w:t>
+              <w:t>4</w:t>
             </w:r>
             <w:r>
               <w:rPr>
@@ -1566,214 +1566,6 @@
           </w:hyperlink>
         </w:p>
         <w:p>
-          <w:pPr>
-            <w:pStyle w:val="TOC1"/>
-            <w:tabs>
-              <w:tab w:val="left" w:pos="440"/>
-              <w:tab w:val="right" w:leader="dot" w:pos="9350"/>
-            </w:tabs>
-            <w:rPr>
-              <w:noProof/>
-              <w:sz w:val="24"/>
-              <w:szCs w:val="24"/>
-            </w:rPr>
-          </w:pPr>
-          <w:hyperlink w:anchor="_Toc514079935" w:history="1">
-            <w:r>
-              <w:rPr>
-                <w:rStyle w:val="Hyperlink"/>
-                <w:noProof/>
-                <w:sz w:val="24"/>
-                <w:szCs w:val="24"/>
-              </w:rPr>
-              <w:t>4</w:t>
-            </w:r>
-            <w:r>
-              <w:rPr>
-                <w:noProof/>
-                <w:sz w:val="24"/>
-                <w:szCs w:val="24"/>
-              </w:rPr>
-              <w:tab/>
-            </w:r>
-            <w:r>
-              <w:rPr>
-                <w:rStyle w:val="Hyperlink"/>
-                <w:noProof/>
-                <w:sz w:val="24"/>
-                <w:szCs w:val="24"/>
-              </w:rPr>
-              <w:t>Notes</w:t>
-            </w:r>
-            <w:r>
-              <w:rPr>
-                <w:noProof/>
-                <w:webHidden/>
-                <w:sz w:val="24"/>
-                <w:szCs w:val="24"/>
-              </w:rPr>
-              <w:tab/>
-            </w:r>
-            <w:r>
-              <w:rPr>
-                <w:noProof/>
-                <w:webHidden/>
-                <w:sz w:val="24"/>
-                <w:szCs w:val="24"/>
-              </w:rPr>
-              <w:fldChar w:fldCharType="begin"/>
-            </w:r>
-            <w:r>
-              <w:rPr>
-                <w:noProof/>
-                <w:webHidden/>
-                <w:sz w:val="24"/>
-                <w:szCs w:val="24"/>
-              </w:rPr>
-              <w:instrText xml:space="preserve"> PAGEREF _Toc514079935 \h </w:instrText>
-            </w:r>
-            <w:r>
-              <w:rPr>
-                <w:noProof/>
-                <w:webHidden/>
-                <w:sz w:val="24"/>
-                <w:szCs w:val="24"/>
-              </w:rPr>
-            </w:r>
-            <w:r>
-              <w:rPr>
-                <w:noProof/>
-                <w:webHidden/>
-                <w:sz w:val="24"/>
-                <w:szCs w:val="24"/>
-              </w:rPr>
-              <w:fldChar w:fldCharType="separate"/>
-            </w:r>
-            <w:r>
-              <w:rPr>
-                <w:noProof/>
-                <w:webHidden/>
-                <w:sz w:val="24"/>
-                <w:szCs w:val="24"/>
-              </w:rPr>
-              <w:t>5</w:t>
-            </w:r>
-            <w:r>
-              <w:rPr>
-                <w:noProof/>
-                <w:webHidden/>
-                <w:sz w:val="24"/>
-                <w:szCs w:val="24"/>
-              </w:rPr>
-              <w:fldChar w:fldCharType="end"/>
-            </w:r>
-          </w:hyperlink>
-        </w:p>
-        <w:p>
-          <w:pPr>
-            <w:pStyle w:val="TOC1"/>
-            <w:tabs>
-              <w:tab w:val="left" w:pos="440"/>
-              <w:tab w:val="right" w:leader="dot" w:pos="9350"/>
-            </w:tabs>
-            <w:rPr>
-              <w:noProof/>
-              <w:sz w:val="24"/>
-              <w:szCs w:val="24"/>
-            </w:rPr>
-          </w:pPr>
-          <w:hyperlink w:anchor="_Toc514079936" w:history="1">
-            <w:r>
-              <w:rPr>
-                <w:rStyle w:val="Hyperlink"/>
-                <w:noProof/>
-                <w:sz w:val="24"/>
-                <w:szCs w:val="24"/>
-              </w:rPr>
-              <w:t>A.</w:t>
-            </w:r>
-            <w:r>
-              <w:rPr>
-                <w:noProof/>
-                <w:sz w:val="24"/>
-                <w:szCs w:val="24"/>
-              </w:rPr>
-              <w:tab/>
-            </w:r>
-            <w:r>
-              <w:rPr>
-                <w:rStyle w:val="Hyperlink"/>
-                <w:noProof/>
-                <w:sz w:val="24"/>
-                <w:szCs w:val="24"/>
-              </w:rPr>
-              <w:t>Appendixes</w:t>
-            </w:r>
-            <w:r>
-              <w:rPr>
-                <w:noProof/>
-                <w:webHidden/>
-                <w:sz w:val="24"/>
-                <w:szCs w:val="24"/>
-              </w:rPr>
-              <w:tab/>
-            </w:r>
-            <w:r>
-              <w:rPr>
-                <w:noProof/>
-                <w:webHidden/>
-                <w:sz w:val="24"/>
-                <w:szCs w:val="24"/>
-              </w:rPr>
-              <w:fldChar w:fldCharType="begin"/>
-            </w:r>
-            <w:r>
-              <w:rPr>
-                <w:noProof/>
-                <w:webHidden/>
-                <w:sz w:val="24"/>
-                <w:szCs w:val="24"/>
-              </w:rPr>
-              <w:instrText xml:space="preserve"> PAGEREF _Toc514079936 \h </w:instrText>
-            </w:r>
-            <w:r>
-              <w:rPr>
-                <w:noProof/>
-                <w:webHidden/>
-                <w:sz w:val="24"/>
-                <w:szCs w:val="24"/>
-              </w:rPr>
-            </w:r>
-            <w:r>
-              <w:rPr>
-                <w:noProof/>
-                <w:webHidden/>
-                <w:sz w:val="24"/>
-                <w:szCs w:val="24"/>
-              </w:rPr>
-              <w:fldChar w:fldCharType="separate"/>
-            </w:r>
-            <w:r>
-              <w:rPr>
-                <w:noProof/>
-                <w:webHidden/>
-                <w:sz w:val="24"/>
-                <w:szCs w:val="24"/>
-              </w:rPr>
-              <w:t>5</w:t>
-            </w:r>
-            <w:r>
-              <w:rPr>
-                <w:noProof/>
-                <w:webHidden/>
-                <w:sz w:val="24"/>
-                <w:szCs w:val="24"/>
-              </w:rPr>
-              <w:fldChar w:fldCharType="end"/>
-            </w:r>
-          </w:hyperlink>
-        </w:p>
-        <w:p>
           <w:r>
             <w:rPr>
               <w:b/>
@@ -1788,32 +1580,6 @@
       </w:sdtContent>
     </w:sdt>
     <w:p>
-      <w:pPr>
-        <w:pBdr>
-          <w:top w:val="nil"/>
-          <w:left w:val="nil"/>
-          <w:bottom w:val="nil"/>
-          <w:right w:val="nil"/>
-          <w:between w:val="nil"/>
-        </w:pBdr>
-        <w:tabs>
-          <w:tab w:val="left" w:pos="440"/>
-          <w:tab w:val="right" w:pos="9350"/>
-        </w:tabs>
-        <w:spacing w:after="100"/>
-        <w:rPr>
-          <w:color w:val="000000"/>
-        </w:rPr>
-      </w:pPr>
-    </w:p>
-    <w:p>
-      <w:pPr>
-        <w:rPr>
-          <w:u w:val="single"/>
-        </w:rPr>
-      </w:pPr>
-    </w:p>
-    <w:p>
       <w:r>
         <w:br w:type="page"/>
       </w:r>
@@ -2160,7 +1926,21 @@
           <w:sz w:val="24"/>
           <w:szCs w:val="24"/>
         </w:rPr>
-        <w:t>for filtering on availability of highly ranked public schools.</w:t>
+        <w:t>for filtering on availability of highly ranked public schools</w:t>
+      </w:r>
+      <w:r>
+        <w:rPr>
+          <w:sz w:val="24"/>
+          <w:szCs w:val="24"/>
+        </w:rPr>
+        <w:t xml:space="preserve"> by graduation rate of high schools</w:t>
+      </w:r>
+      <w:r>
+        <w:rPr>
+          <w:sz w:val="24"/>
+          <w:szCs w:val="24"/>
+        </w:rPr>
+        <w:t>.</w:t>
       </w:r>
     </w:p>
     <w:p>
@@ -2214,6 +1994,13 @@
           <w:sz w:val="24"/>
           <w:szCs w:val="24"/>
         </w:rPr>
+        <w:t xml:space="preserve"> by usage of public transportation in the area</w:t>
+      </w:r>
+      <w:r>
+        <w:rPr>
+          <w:sz w:val="24"/>
+          <w:szCs w:val="24"/>
+        </w:rPr>
         <w:t>.</w:t>
       </w:r>
     </w:p>
@@ -2282,6 +2069,13 @@
           <w:sz w:val="24"/>
           <w:szCs w:val="24"/>
         </w:rPr>
+        <w:t xml:space="preserve"> by number of violent crimes per thousand people</w:t>
+      </w:r>
+      <w:r>
+        <w:rPr>
+          <w:sz w:val="24"/>
+          <w:szCs w:val="24"/>
+        </w:rPr>
         <w:t>.</w:t>
       </w:r>
     </w:p>
@@ -2336,6 +2130,13 @@
           <w:sz w:val="24"/>
           <w:szCs w:val="24"/>
         </w:rPr>
+        <w:t xml:space="preserve"> by availability of activity within the area</w:t>
+      </w:r>
+      <w:r>
+        <w:rPr>
+          <w:sz w:val="24"/>
+          <w:szCs w:val="24"/>
+        </w:rPr>
         <w:t>.</w:t>
       </w:r>
     </w:p>
@@ -2390,7 +2191,34 @@
           <w:sz w:val="24"/>
           <w:szCs w:val="24"/>
         </w:rPr>
-        <w:t>.</w:t>
+        <w:t xml:space="preserve"> by the following parameters:</w:t>
+      </w:r>
+    </w:p>
+    <w:p>
+      <w:pPr>
+        <w:pStyle w:val="ListParagraph"/>
+        <w:numPr>
+          <w:ilvl w:val="0"/>
+          <w:numId w:val="4"/>
+        </w:numPr>
+        <w:rPr>
+          <w:sz w:val="24"/>
+          <w:szCs w:val="24"/>
+        </w:rPr>
+      </w:pPr>
+      <w:r>
+        <w:rPr>
+          <w:sz w:val="24"/>
+          <w:szCs w:val="24"/>
+        </w:rPr>
+        <w:t>A</w:t>
+      </w:r>
+      <w:r>
+        <w:rPr>
+          <w:sz w:val="24"/>
+          <w:szCs w:val="24"/>
+        </w:rPr>
+        <w:t>nnual average temperature, annual precipitation, and annual snowfall</w:t>
       </w:r>
     </w:p>
     <w:p>
@@ -2444,6 +2272,13 @@
           <w:sz w:val="24"/>
           <w:szCs w:val="24"/>
         </w:rPr>
+        <w:t xml:space="preserve"> by ration of number of doctors to patients</w:t>
+      </w:r>
+      <w:r>
+        <w:rPr>
+          <w:sz w:val="24"/>
+          <w:szCs w:val="24"/>
+        </w:rPr>
         <w:t>.</w:t>
       </w:r>
     </w:p>
@@ -2492,6 +2327,13 @@
           <w:szCs w:val="24"/>
         </w:rPr>
         <w:t xml:space="preserve"> for filtering on average commute time</w:t>
+      </w:r>
+      <w:r>
+        <w:rPr>
+          <w:sz w:val="24"/>
+          <w:szCs w:val="24"/>
+        </w:rPr>
+        <w:t xml:space="preserve"> in minutes</w:t>
       </w:r>
       <w:r>
         <w:rPr>
@@ -2588,6 +2430,7 @@
       <w:bookmarkStart w:id="13" w:name="_Toc514079928"/>
       <w:bookmarkEnd w:id="12"/>
       <w:r>
+        <w:lastRenderedPageBreak/>
         <w:t>Search results</w:t>
       </w:r>
       <w:r>
@@ -2673,7 +2516,6 @@
       <w:bookmarkStart w:id="15" w:name="_Toc514079929"/>
       <w:bookmarkEnd w:id="14"/>
       <w:r>
-        <w:lastRenderedPageBreak/>
         <w:t>Webpage external interface requirements</w:t>
       </w:r>
       <w:bookmarkEnd w:id="15"/>
@@ -2854,8 +2696,6 @@
           <w:szCs w:val="24"/>
         </w:rPr>
       </w:pPr>
-      <w:commentRangeStart w:id="22"/>
-      <w:commentRangeStart w:id="23"/>
       <w:r>
         <w:rPr>
           <w:sz w:val="24"/>
@@ -3024,16 +2864,7 @@
         <w:t>Requirement 2.6.1.1</w:t>
       </w:r>
     </w:p>
-    <w:commentRangeEnd w:id="22"/>
-    <w:p>
-      <w:r>
-        <w:commentReference w:id="22"/>
-      </w:r>
-      <w:commentRangeEnd w:id="23"/>
-      <w:r>
-        <w:commentReference w:id="23"/>
-      </w:r>
-    </w:p>
+    <w:p/>
     <w:p>
       <w:pPr>
         <w:pStyle w:val="Heading1"/>
@@ -3042,15 +2873,15 @@
           <w:numId w:val="1"/>
         </w:numPr>
       </w:pPr>
-      <w:bookmarkStart w:id="24" w:name="1hmsyys" w:colFirst="0" w:colLast="0"/>
-      <w:bookmarkStart w:id="25" w:name="_syn3ra9bfajo" w:colFirst="0" w:colLast="0"/>
-      <w:bookmarkStart w:id="26" w:name="_Toc514079934"/>
+      <w:bookmarkStart w:id="22" w:name="1hmsyys" w:colFirst="0" w:colLast="0"/>
+      <w:bookmarkStart w:id="23" w:name="_syn3ra9bfajo" w:colFirst="0" w:colLast="0"/>
+      <w:bookmarkStart w:id="24" w:name="_Toc514079934"/>
+      <w:bookmarkEnd w:id="22"/>
+      <w:bookmarkEnd w:id="23"/>
+      <w:r>
+        <w:t>Qualification provisions</w:t>
+      </w:r>
       <w:bookmarkEnd w:id="24"/>
-      <w:bookmarkEnd w:id="25"/>
-      <w:r>
-        <w:t>Qualification provisions</w:t>
-      </w:r>
-      <w:bookmarkEnd w:id="26"/>
     </w:p>
     <w:p>
       <w:pPr>
@@ -3213,6 +3044,7 @@
           <w:sz w:val="24"/>
           <w:szCs w:val="24"/>
         </w:rPr>
+        <w:lastRenderedPageBreak/>
         <w:t>(Requirement 2.1.1.3) Run several searches with a high load on the server. If results are returned within 15 seconds, the requirement has been fulfilled.</w:t>
       </w:r>
     </w:p>
@@ -3238,7 +3070,6 @@
           <w:sz w:val="24"/>
           <w:szCs w:val="24"/>
         </w:rPr>
-        <w:lastRenderedPageBreak/>
         <w:t xml:space="preserve">(Requirements 2.1.1.1 - 2.1.1.10) The following describes a test for all search parameters. Select the parameter in question as the only search criterion. Then, select a preference or threshold value for that parameter. If all results returned satisfy that user-specified preference or threshold, the requirement has been fulfilled. For example, to test the climate parameter, one would turn on climate as the only search criterion and specify their preference (e.g. rainy). If </w:t>
       </w:r>
       <w:r>
@@ -3347,77 +3178,37 @@
           <w:sz w:val="24"/>
           <w:szCs w:val="24"/>
         </w:rPr>
-      </w:pPr>
-      <w:r>
-        <w:rPr>
-          <w:sz w:val="24"/>
-          <w:szCs w:val="24"/>
-        </w:rPr>
-        <w:t xml:space="preserve">(Requirement 2.1.1.11) The depth of the search is fixed at the view level of the map. Hence, the requirement is fulfilled </w:t>
-      </w:r>
-      <w:r>
-        <w:rPr>
-          <w:sz w:val="24"/>
-          <w:szCs w:val="24"/>
-        </w:rPr>
-        <w:t>if</w:t>
-      </w:r>
-      <w:r>
-        <w:rPr>
-          <w:sz w:val="24"/>
-          <w:szCs w:val="24"/>
-        </w:rPr>
-        <w:t xml:space="preserve"> the user cannot perform a more fine-grained search at the state context level.</w:t>
-      </w:r>
-    </w:p>
-    <w:p>
-      <w:pPr>
-        <w:pStyle w:val="Heading1"/>
-        <w:numPr>
-          <w:ilvl w:val="0"/>
-          <w:numId w:val="1"/>
-        </w:numPr>
-      </w:pPr>
-      <w:bookmarkStart w:id="27" w:name="_Toc514079935"/>
-      <w:r>
-        <w:t>Notes</w:t>
-      </w:r>
-      <w:bookmarkEnd w:id="27"/>
-    </w:p>
-    <w:p>
-      <w:pPr>
-        <w:pBdr>
-          <w:top w:val="nil"/>
-          <w:left w:val="nil"/>
-          <w:bottom w:val="nil"/>
-          <w:right w:val="nil"/>
-          <w:between w:val="nil"/>
-        </w:pBdr>
-        <w:tabs>
-          <w:tab w:val="left" w:pos="460"/>
-        </w:tabs>
-        <w:spacing w:after="200" w:line="245" w:lineRule="auto"/>
-        <w:ind w:right="117"/>
-        <w:rPr>
-          <w:color w:val="000000"/>
-          <w:sz w:val="24"/>
-          <w:szCs w:val="24"/>
-        </w:rPr>
         <w:sectPr>
-          <w:headerReference w:type="default" r:id="rId11"/>
+          <w:headerReference w:type="default" r:id="rId8"/>
+          <w:footerReference w:type="first" r:id="rId9"/>
           <w:pgSz w:w="12240" w:h="15840"/>
           <w:pgMar w:top="1440" w:right="1440" w:bottom="1440" w:left="1440" w:header="720" w:footer="720" w:gutter="0"/>
           <w:pgNumType w:start="1"/>
           <w:cols w:space="720"/>
+          <w:titlePg/>
+          <w:docGrid w:linePitch="299"/>
         </w:sectPr>
       </w:pPr>
       <w:r>
         <w:rPr>
-          <w:color w:val="000000"/>
-          <w:sz w:val="24"/>
-          <w:szCs w:val="24"/>
-        </w:rPr>
-        <w:t>Leaving this section for later use.</w:t>
+          <w:sz w:val="24"/>
+          <w:szCs w:val="24"/>
+        </w:rPr>
+        <w:t xml:space="preserve">(Requirement 2.1.1.11) The depth of the search is fixed at the view level of the map. Hence, the requirement is fulfilled </w:t>
+      </w:r>
+      <w:r>
+        <w:rPr>
+          <w:sz w:val="24"/>
+          <w:szCs w:val="24"/>
+        </w:rPr>
+        <w:t>if</w:t>
+      </w:r>
+      <w:r>
+        <w:rPr>
+          <w:sz w:val="24"/>
+          <w:szCs w:val="24"/>
+        </w:rPr>
+        <w:t xml:space="preserve"> the user cannot perform a more fine-grained search at the state context level.</w:t>
       </w:r>
     </w:p>
     <w:p>
@@ -3425,42 +3216,8 @@
         <w:pStyle w:val="Heading1"/>
         <w:ind w:left="0" w:firstLine="0"/>
       </w:pPr>
-      <w:bookmarkStart w:id="28" w:name="_3fwokq0" w:colFirst="0" w:colLast="0"/>
-      <w:bookmarkStart w:id="29" w:name="_Toc514079936"/>
-      <w:bookmarkEnd w:id="28"/>
-      <w:r>
-        <w:t xml:space="preserve">5    </w:t>
-      </w:r>
-      <w:r>
-        <w:t>Appendixes</w:t>
-      </w:r>
-      <w:bookmarkEnd w:id="29"/>
-    </w:p>
-    <w:p>
-      <w:pPr>
-        <w:pBdr>
-          <w:top w:val="nil"/>
-          <w:left w:val="nil"/>
-          <w:bottom w:val="nil"/>
-          <w:right w:val="nil"/>
-          <w:between w:val="nil"/>
-        </w:pBdr>
-        <w:spacing w:after="200" w:line="245" w:lineRule="auto"/>
-        <w:ind w:right="116"/>
-        <w:rPr>
-          <w:color w:val="000000"/>
-          <w:sz w:val="24"/>
-          <w:szCs w:val="24"/>
-        </w:rPr>
-      </w:pPr>
-      <w:r>
-        <w:rPr>
-          <w:color w:val="000000"/>
-          <w:sz w:val="24"/>
-          <w:szCs w:val="24"/>
-        </w:rPr>
-        <w:t>Leaving this section for later use.</w:t>
-      </w:r>
+      <w:bookmarkStart w:id="25" w:name="_3fwokq0" w:colFirst="0" w:colLast="0"/>
+      <w:bookmarkEnd w:id="25"/>
     </w:p>
     <w:sectPr>
       <w:type w:val="continuous"/>
@@ -3472,77 +3229,6 @@
 </w:document>
 </file>
 
-<file path=word/comments.xml><?xml version="1.0" encoding="utf-8"?>
-<w:comments xmlns:wpc="http://schemas.microsoft.com/office/word/2010/wordprocessingCanvas" xmlns:cx="http://schemas.microsoft.com/office/drawing/2014/chartex" xmlns:cx1="http://schemas.microsoft.com/office/drawing/2015/9/8/chartex" xmlns:cx2="http://schemas.microsoft.com/office/drawing/2015/10/21/chartex" xmlns:cx3="http://schemas.microsoft.com/office/drawing/2016/5/9/chartex" xmlns:cx4="http://schemas.microsoft.com/office/drawing/2016/5/10/chartex" xmlns:cx5="http://schemas.microsoft.com/office/drawing/2016/5/11/chartex" xmlns:cx6="http://schemas.microsoft.com/office/drawing/2016/5/12/chartex" xmlns:cx7="http://schemas.microsoft.com/office/drawing/2016/5/13/chartex" xmlns:cx8="http://schemas.microsoft.com/office/drawing/2016/5/14/chartex" xmlns:mc="http://schemas.openxmlformats.org/markup-compatibility/2006" xmlns:aink="http://schemas.microsoft.com/office/drawing/2016/ink" xmlns:am3d="http://schemas.microsoft.com/office/drawing/2017/model3d" xmlns:o="urn:schemas-microsoft-com:office:office" xmlns:r="http://schemas.openxmlformats.org/officeDocument/2006/relationships" xmlns:m="http://schemas.openxmlformats.org/officeDocument/2006/math" xmlns:v="urn:schemas-microsoft-com:vml" xmlns:wp14="http://schemas.microsoft.com/office/word/2010/wordprocessingDrawing" xmlns:wp="http://schemas.openxmlformats.org/drawingml/2006/wordprocessingDrawing" xmlns:w10="urn:schemas-microsoft-com:office:word" xmlns:w="http://schemas.openxmlformats.org/wordprocessingml/2006/main" xmlns:w14="http://schemas.microsoft.com/office/word/2010/wordml" xmlns:w15="http://schemas.microsoft.com/office/word/2012/wordml" xmlns:w16cid="http://schemas.microsoft.com/office/word/2016/wordml/cid" xmlns:w16se="http://schemas.microsoft.com/office/word/2015/wordml/symex" xmlns:wpg="http://schemas.microsoft.com/office/word/2010/wordprocessingGroup" xmlns:wpi="http://schemas.microsoft.com/office/word/2010/wordprocessingInk" xmlns:wne="http://schemas.microsoft.com/office/word/2006/wordml" xmlns:wps="http://schemas.microsoft.com/office/word/2010/wordprocessingShape" mc:Ignorable="w14 w15 w16se w16cid wp14">
-  <w:comment w:id="22" w:author="Kyle Coleman" w:date="2018-03-29T13:36:00Z" w:initials="">
-    <w:p>
-      <w:pPr>
-        <w:widowControl w:val="0"/>
-        <w:pBdr>
-          <w:top w:val="nil"/>
-          <w:left w:val="nil"/>
-          <w:bottom w:val="nil"/>
-          <w:right w:val="nil"/>
-          <w:between w:val="nil"/>
-        </w:pBdr>
-        <w:spacing w:after="0"/>
-        <w:rPr>
-          <w:rFonts w:ascii="Arial" w:eastAsia="Arial" w:hAnsi="Arial" w:cs="Arial"/>
-          <w:color w:val="000000"/>
-        </w:rPr>
-      </w:pPr>
-      <w:r>
-        <w:rPr>
-          <w:rFonts w:ascii="Arial" w:eastAsia="Arial" w:hAnsi="Arial" w:cs="Arial"/>
-          <w:color w:val="000000"/>
-        </w:rPr>
-        <w:t>I've been referring to requirements by their listing number, if someone has an easier reference method please bring it up during a meeting</w:t>
-      </w:r>
-    </w:p>
-  </w:comment>
-  <w:comment w:id="23" w:author="Kyle Coleman" w:date="2018-03-29T13:40:00Z" w:initials="">
-    <w:p>
-      <w:pPr>
-        <w:widowControl w:val="0"/>
-        <w:pBdr>
-          <w:top w:val="nil"/>
-          <w:left w:val="nil"/>
-          <w:bottom w:val="nil"/>
-          <w:right w:val="nil"/>
-          <w:between w:val="nil"/>
-        </w:pBdr>
-        <w:spacing w:after="0"/>
-        <w:rPr>
-          <w:rFonts w:ascii="Arial" w:eastAsia="Arial" w:hAnsi="Arial" w:cs="Arial"/>
-          <w:color w:val="000000"/>
-        </w:rPr>
-      </w:pPr>
-      <w:r>
-        <w:rPr>
-          <w:rFonts w:ascii="Arial" w:eastAsia="Arial" w:hAnsi="Arial" w:cs="Arial"/>
-          <w:color w:val="000000"/>
-        </w:rPr>
-        <w:t>Also takes these with a grain of salt, I am just spit balling priority</w:t>
-      </w:r>
-    </w:p>
-  </w:comment>
-</w:comments>
-</file>
-
-<file path=word/commentsExtended.xml><?xml version="1.0" encoding="utf-8"?>
-<w15:commentsEx xmlns:wpc="http://schemas.microsoft.com/office/word/2010/wordprocessingCanvas" xmlns:cx="http://schemas.microsoft.com/office/drawing/2014/chartex" xmlns:cx1="http://schemas.microsoft.com/office/drawing/2015/9/8/chartex" xmlns:cx2="http://schemas.microsoft.com/office/drawing/2015/10/21/chartex" xmlns:cx3="http://schemas.microsoft.com/office/drawing/2016/5/9/chartex" xmlns:cx4="http://schemas.microsoft.com/office/drawing/2016/5/10/chartex" xmlns:cx5="http://schemas.microsoft.com/office/drawing/2016/5/11/chartex" xmlns:cx6="http://schemas.microsoft.com/office/drawing/2016/5/12/chartex" xmlns:cx7="http://schemas.microsoft.com/office/drawing/2016/5/13/chartex" xmlns:cx8="http://schemas.microsoft.com/office/drawing/2016/5/14/chartex" xmlns:mc="http://schemas.openxmlformats.org/markup-compatibility/2006" xmlns:aink="http://schemas.microsoft.com/office/drawing/2016/ink" xmlns:am3d="http://schemas.microsoft.com/office/drawing/2017/model3d" xmlns:o="urn:schemas-microsoft-com:office:office" xmlns:r="http://schemas.openxmlformats.org/officeDocument/2006/relationships" xmlns:m="http://schemas.openxmlformats.org/officeDocument/2006/math" xmlns:v="urn:schemas-microsoft-com:vml" xmlns:wp14="http://schemas.microsoft.com/office/word/2010/wordprocessingDrawing" xmlns:wp="http://schemas.openxmlformats.org/drawingml/2006/wordprocessingDrawing" xmlns:w10="urn:schemas-microsoft-com:office:word" xmlns:w="http://schemas.openxmlformats.org/wordprocessingml/2006/main" xmlns:w14="http://schemas.microsoft.com/office/word/2010/wordml" xmlns:w15="http://schemas.microsoft.com/office/word/2012/wordml" xmlns:w16cid="http://schemas.microsoft.com/office/word/2016/wordml/cid" xmlns:w16se="http://schemas.microsoft.com/office/word/2015/wordml/symex" xmlns:wpg="http://schemas.microsoft.com/office/word/2010/wordprocessingGroup" xmlns:wpi="http://schemas.microsoft.com/office/word/2010/wordprocessingInk" xmlns:wne="http://schemas.microsoft.com/office/word/2006/wordml" xmlns:wps="http://schemas.microsoft.com/office/word/2010/wordprocessingShape" mc:Ignorable="w14 w15 w16se w16cid wp14">
-  <w15:commentEx w15:paraId="563CD38C" w15:done="0"/>
-  <w15:commentEx w15:paraId="768C7986" w15:done="0"/>
-</w15:commentsEx>
-</file>
-
-<file path=word/commentsIds.xml><?xml version="1.0" encoding="utf-8"?>
-<w16cid:commentsIds xmlns:wpc="http://schemas.microsoft.com/office/word/2010/wordprocessingCanvas" xmlns:cx="http://schemas.microsoft.com/office/drawing/2014/chartex" xmlns:cx1="http://schemas.microsoft.com/office/drawing/2015/9/8/chartex" xmlns:cx2="http://schemas.microsoft.com/office/drawing/2015/10/21/chartex" xmlns:cx3="http://schemas.microsoft.com/office/drawing/2016/5/9/chartex" xmlns:cx4="http://schemas.microsoft.com/office/drawing/2016/5/10/chartex" xmlns:cx5="http://schemas.microsoft.com/office/drawing/2016/5/11/chartex" xmlns:cx6="http://schemas.microsoft.com/office/drawing/2016/5/12/chartex" xmlns:cx7="http://schemas.microsoft.com/office/drawing/2016/5/13/chartex" xmlns:cx8="http://schemas.microsoft.com/office/drawing/2016/5/14/chartex" xmlns:mc="http://schemas.openxmlformats.org/markup-compatibility/2006" xmlns:aink="http://schemas.microsoft.com/office/drawing/2016/ink" xmlns:am3d="http://schemas.microsoft.com/office/drawing/2017/model3d" xmlns:o="urn:schemas-microsoft-com:office:office" xmlns:r="http://schemas.openxmlformats.org/officeDocument/2006/relationships" xmlns:m="http://schemas.openxmlformats.org/officeDocument/2006/math" xmlns:v="urn:schemas-microsoft-com:vml" xmlns:wp14="http://schemas.microsoft.com/office/word/2010/wordprocessingDrawing" xmlns:wp="http://schemas.openxmlformats.org/drawingml/2006/wordprocessingDrawing" xmlns:w10="urn:schemas-microsoft-com:office:word" xmlns:w="http://schemas.openxmlformats.org/wordprocessingml/2006/main" xmlns:w14="http://schemas.microsoft.com/office/word/2010/wordml" xmlns:w15="http://schemas.microsoft.com/office/word/2012/wordml" xmlns:w16cid="http://schemas.microsoft.com/office/word/2016/wordml/cid" xmlns:w16se="http://schemas.microsoft.com/office/word/2015/wordml/symex" xmlns:wpg="http://schemas.microsoft.com/office/word/2010/wordprocessingGroup" xmlns:wpi="http://schemas.microsoft.com/office/word/2010/wordprocessingInk" xmlns:wne="http://schemas.microsoft.com/office/word/2006/wordml" xmlns:wps="http://schemas.microsoft.com/office/word/2010/wordprocessingShape" mc:Ignorable="w14 w15 w16se w16cid wp14">
-  <w16cid:commentId w16cid:paraId="563CD38C" w16cid:durableId="1EA43777"/>
-  <w16cid:commentId w16cid:paraId="768C7986" w16cid:durableId="1EA43778"/>
-</w16cid:commentsIds>
-</file>
-
 <file path=word/endnotes.xml><?xml version="1.0" encoding="utf-8"?>
 <w:endnotes xmlns:wpc="http://schemas.microsoft.com/office/word/2010/wordprocessingCanvas" xmlns:cx="http://schemas.microsoft.com/office/drawing/2014/chartex" xmlns:cx1="http://schemas.microsoft.com/office/drawing/2015/9/8/chartex" xmlns:cx2="http://schemas.microsoft.com/office/drawing/2015/10/21/chartex" xmlns:cx3="http://schemas.microsoft.com/office/drawing/2016/5/9/chartex" xmlns:cx4="http://schemas.microsoft.com/office/drawing/2016/5/10/chartex" xmlns:cx5="http://schemas.microsoft.com/office/drawing/2016/5/11/chartex" xmlns:cx6="http://schemas.microsoft.com/office/drawing/2016/5/12/chartex" xmlns:cx7="http://schemas.microsoft.com/office/drawing/2016/5/13/chartex" xmlns:cx8="http://schemas.microsoft.com/office/drawing/2016/5/14/chartex" xmlns:mc="http://schemas.openxmlformats.org/markup-compatibility/2006" xmlns:aink="http://schemas.microsoft.com/office/drawing/2016/ink" xmlns:am3d="http://schemas.microsoft.com/office/drawing/2017/model3d" xmlns:o="urn:schemas-microsoft-com:office:office" xmlns:r="http://schemas.openxmlformats.org/officeDocument/2006/relationships" xmlns:m="http://schemas.openxmlformats.org/officeDocument/2006/math" xmlns:v="urn:schemas-microsoft-com:vml" xmlns:wp14="http://schemas.microsoft.com/office/word/2010/wordprocessingDrawing" xmlns:wp="http://schemas.openxmlformats.org/drawingml/2006/wordprocessingDrawing" xmlns:w10="urn:schemas-microsoft-com:office:word" xmlns:w="http://schemas.openxmlformats.org/wordprocessingml/2006/main" xmlns:w14="http://schemas.microsoft.com/office/word/2010/wordml" xmlns:w15="http://schemas.microsoft.com/office/word/2012/wordml" xmlns:w16cid="http://schemas.microsoft.com/office/word/2016/wordml/cid" xmlns:w16se="http://schemas.microsoft.com/office/word/2015/wordml/symex" xmlns:wpg="http://schemas.microsoft.com/office/word/2010/wordprocessingGroup" xmlns:wpi="http://schemas.microsoft.com/office/word/2010/wordprocessingInk" xmlns:wne="http://schemas.microsoft.com/office/word/2006/wordml" xmlns:wps="http://schemas.microsoft.com/office/word/2010/wordprocessingShape" mc:Ignorable="w14 w15 w16se w16cid wp14">
   <w:endnote w:type="separator" w:id="-1">
@@ -3566,6 +3252,107 @@
     </w:p>
   </w:endnote>
 </w:endnotes>
+</file>
+
+<file path=word/footer1.xml><?xml version="1.0" encoding="utf-8"?>
+<w:ftr xmlns:wpc="http://schemas.microsoft.com/office/word/2010/wordprocessingCanvas" xmlns:cx="http://schemas.microsoft.com/office/drawing/2014/chartex" xmlns:cx1="http://schemas.microsoft.com/office/drawing/2015/9/8/chartex" xmlns:cx2="http://schemas.microsoft.com/office/drawing/2015/10/21/chartex" xmlns:cx3="http://schemas.microsoft.com/office/drawing/2016/5/9/chartex" xmlns:cx4="http://schemas.microsoft.com/office/drawing/2016/5/10/chartex" xmlns:cx5="http://schemas.microsoft.com/office/drawing/2016/5/11/chartex" xmlns:cx6="http://schemas.microsoft.com/office/drawing/2016/5/12/chartex" xmlns:cx7="http://schemas.microsoft.com/office/drawing/2016/5/13/chartex" xmlns:cx8="http://schemas.microsoft.com/office/drawing/2016/5/14/chartex" xmlns:mc="http://schemas.openxmlformats.org/markup-compatibility/2006" xmlns:aink="http://schemas.microsoft.com/office/drawing/2016/ink" xmlns:am3d="http://schemas.microsoft.com/office/drawing/2017/model3d" xmlns:o="urn:schemas-microsoft-com:office:office" xmlns:r="http://schemas.openxmlformats.org/officeDocument/2006/relationships" xmlns:m="http://schemas.openxmlformats.org/officeDocument/2006/math" xmlns:v="urn:schemas-microsoft-com:vml" xmlns:wp14="http://schemas.microsoft.com/office/word/2010/wordprocessingDrawing" xmlns:wp="http://schemas.openxmlformats.org/drawingml/2006/wordprocessingDrawing" xmlns:w10="urn:schemas-microsoft-com:office:word" xmlns:w="http://schemas.openxmlformats.org/wordprocessingml/2006/main" xmlns:w14="http://schemas.microsoft.com/office/word/2010/wordml" xmlns:w15="http://schemas.microsoft.com/office/word/2012/wordml" xmlns:w16cid="http://schemas.microsoft.com/office/word/2016/wordml/cid" xmlns:w16se="http://schemas.microsoft.com/office/word/2015/wordml/symex" xmlns:wpg="http://schemas.microsoft.com/office/word/2010/wordprocessingGroup" xmlns:wpi="http://schemas.microsoft.com/office/word/2010/wordprocessingInk" xmlns:wne="http://schemas.microsoft.com/office/word/2006/wordml" xmlns:wps="http://schemas.microsoft.com/office/word/2010/wordprocessingShape" mc:Ignorable="w14 w15 w16se w16cid wp14">
+  <w:p>
+    <w:pPr>
+      <w:rPr>
+        <w:sz w:val="24"/>
+      </w:rPr>
+    </w:pPr>
+    <w:r>
+      <w:rPr>
+        <w:sz w:val="24"/>
+      </w:rPr>
+      <w:t>I hereby accept this document as complete.</w:t>
+    </w:r>
+    <w:r>
+      <w:rPr>
+        <w:sz w:val="24"/>
+      </w:rPr>
+      <w:br/>
+    </w:r>
+    <w:r>
+      <w:rPr>
+        <w:sz w:val="24"/>
+      </w:rPr>
+      <w:br/>
+      <w:t>Signature:</w:t>
+    </w:r>
+    <w:r>
+      <w:rPr>
+        <w:sz w:val="24"/>
+      </w:rPr>
+      <w:tab/>
+    </w:r>
+    <w:r>
+      <w:rPr>
+        <w:sz w:val="24"/>
+      </w:rPr>
+      <w:tab/>
+    </w:r>
+    <w:r>
+      <w:rPr>
+        <w:sz w:val="24"/>
+      </w:rPr>
+      <w:tab/>
+    </w:r>
+    <w:r>
+      <w:rPr>
+        <w:sz w:val="24"/>
+      </w:rPr>
+      <w:tab/>
+    </w:r>
+    <w:r>
+      <w:rPr>
+        <w:sz w:val="24"/>
+      </w:rPr>
+      <w:tab/>
+    </w:r>
+    <w:r>
+      <w:rPr>
+        <w:sz w:val="24"/>
+      </w:rPr>
+      <w:tab/>
+    </w:r>
+    <w:r>
+      <w:rPr>
+        <w:sz w:val="24"/>
+      </w:rPr>
+      <w:tab/>
+      <w:t>Date:</w:t>
+    </w:r>
+    <w:r>
+      <w:rPr>
+        <w:sz w:val="24"/>
+      </w:rPr>
+      <w:tab/>
+    </w:r>
+    <w:r>
+      <w:rPr>
+        <w:sz w:val="24"/>
+      </w:rPr>
+      <w:tab/>
+      <w:t>5/15/2018</w:t>
+    </w:r>
+    <w:r>
+      <w:rPr>
+        <w:sz w:val="24"/>
+      </w:rPr>
+      <w:br/>
+    </w:r>
+    <w:r>
+      <w:rPr>
+        <w:sz w:val="24"/>
+      </w:rPr>
+      <w:pict w14:anchorId="70C106BF">
+        <v:rect id="_x0000_i1031" style="width:0;height:1.5pt" o:hralign="center" o:hrstd="t" o:hr="t" fillcolor="#a0a0a0" stroked="f"/>
+      </w:pict>
+    </w:r>
+  </w:p>
+</w:ftr>
 </file>
 
 <file path=word/footnotes.xml><?xml version="1.0" encoding="utf-8"?>
@@ -3912,6 +3699,119 @@
       </w:pPr>
     </w:lvl>
   </w:abstractNum>
+  <w:abstractNum w:abstractNumId="3" w15:restartNumberingAfterBreak="0">
+    <w:nsid w:val="7BC1677F"/>
+    <w:multiLevelType w:val="hybridMultilevel"/>
+    <w:tmpl w:val="77626B30"/>
+    <w:lvl w:ilvl="0" w:tplc="04090001">
+      <w:start w:val="1"/>
+      <w:numFmt w:val="bullet"/>
+      <w:lvlText w:val=""/>
+      <w:lvlJc w:val="left"/>
+      <w:pPr>
+        <w:ind w:left="1634" w:hanging="360"/>
+      </w:pPr>
+      <w:rPr>
+        <w:rFonts w:ascii="Symbol" w:hAnsi="Symbol" w:hint="default"/>
+      </w:rPr>
+    </w:lvl>
+    <w:lvl w:ilvl="1" w:tplc="04090003" w:tentative="1">
+      <w:start w:val="1"/>
+      <w:numFmt w:val="bullet"/>
+      <w:lvlText w:val="o"/>
+      <w:lvlJc w:val="left"/>
+      <w:pPr>
+        <w:ind w:left="2354" w:hanging="360"/>
+      </w:pPr>
+      <w:rPr>
+        <w:rFonts w:ascii="Courier New" w:hAnsi="Courier New" w:cs="Courier New" w:hint="default"/>
+      </w:rPr>
+    </w:lvl>
+    <w:lvl w:ilvl="2" w:tplc="04090005" w:tentative="1">
+      <w:start w:val="1"/>
+      <w:numFmt w:val="bullet"/>
+      <w:lvlText w:val=""/>
+      <w:lvlJc w:val="left"/>
+      <w:pPr>
+        <w:ind w:left="3074" w:hanging="360"/>
+      </w:pPr>
+      <w:rPr>
+        <w:rFonts w:ascii="Wingdings" w:hAnsi="Wingdings" w:hint="default"/>
+      </w:rPr>
+    </w:lvl>
+    <w:lvl w:ilvl="3" w:tplc="04090001" w:tentative="1">
+      <w:start w:val="1"/>
+      <w:numFmt w:val="bullet"/>
+      <w:lvlText w:val=""/>
+      <w:lvlJc w:val="left"/>
+      <w:pPr>
+        <w:ind w:left="3794" w:hanging="360"/>
+      </w:pPr>
+      <w:rPr>
+        <w:rFonts w:ascii="Symbol" w:hAnsi="Symbol" w:hint="default"/>
+      </w:rPr>
+    </w:lvl>
+    <w:lvl w:ilvl="4" w:tplc="04090003" w:tentative="1">
+      <w:start w:val="1"/>
+      <w:numFmt w:val="bullet"/>
+      <w:lvlText w:val="o"/>
+      <w:lvlJc w:val="left"/>
+      <w:pPr>
+        <w:ind w:left="4514" w:hanging="360"/>
+      </w:pPr>
+      <w:rPr>
+        <w:rFonts w:ascii="Courier New" w:hAnsi="Courier New" w:cs="Courier New" w:hint="default"/>
+      </w:rPr>
+    </w:lvl>
+    <w:lvl w:ilvl="5" w:tplc="04090005" w:tentative="1">
+      <w:start w:val="1"/>
+      <w:numFmt w:val="bullet"/>
+      <w:lvlText w:val=""/>
+      <w:lvlJc w:val="left"/>
+      <w:pPr>
+        <w:ind w:left="5234" w:hanging="360"/>
+      </w:pPr>
+      <w:rPr>
+        <w:rFonts w:ascii="Wingdings" w:hAnsi="Wingdings" w:hint="default"/>
+      </w:rPr>
+    </w:lvl>
+    <w:lvl w:ilvl="6" w:tplc="04090001" w:tentative="1">
+      <w:start w:val="1"/>
+      <w:numFmt w:val="bullet"/>
+      <w:lvlText w:val=""/>
+      <w:lvlJc w:val="left"/>
+      <w:pPr>
+        <w:ind w:left="5954" w:hanging="360"/>
+      </w:pPr>
+      <w:rPr>
+        <w:rFonts w:ascii="Symbol" w:hAnsi="Symbol" w:hint="default"/>
+      </w:rPr>
+    </w:lvl>
+    <w:lvl w:ilvl="7" w:tplc="04090003" w:tentative="1">
+      <w:start w:val="1"/>
+      <w:numFmt w:val="bullet"/>
+      <w:lvlText w:val="o"/>
+      <w:lvlJc w:val="left"/>
+      <w:pPr>
+        <w:ind w:left="6674" w:hanging="360"/>
+      </w:pPr>
+      <w:rPr>
+        <w:rFonts w:ascii="Courier New" w:hAnsi="Courier New" w:cs="Courier New" w:hint="default"/>
+      </w:rPr>
+    </w:lvl>
+    <w:lvl w:ilvl="8" w:tplc="04090005" w:tentative="1">
+      <w:start w:val="1"/>
+      <w:numFmt w:val="bullet"/>
+      <w:lvlText w:val=""/>
+      <w:lvlJc w:val="left"/>
+      <w:pPr>
+        <w:ind w:left="7394" w:hanging="360"/>
+      </w:pPr>
+      <w:rPr>
+        <w:rFonts w:ascii="Wingdings" w:hAnsi="Wingdings" w:hint="default"/>
+      </w:rPr>
+    </w:lvl>
+  </w:abstractNum>
   <w:num w:numId="1">
     <w:abstractNumId w:val="0"/>
   </w:num>
@@ -3920,6 +3820,9 @@
   </w:num>
   <w:num w:numId="3">
     <w:abstractNumId w:val="1"/>
+  </w:num>
+  <w:num w:numId="4">
+    <w:abstractNumId w:val="3"/>
   </w:num>
 </w:numbering>
 </file>
@@ -4619,6 +4522,61 @@
       <w:u w:val="single"/>
     </w:rPr>
   </w:style>
+  <w:style w:type="paragraph" w:styleId="Header">
+    <w:name w:val="header"/>
+    <w:basedOn w:val="Normal"/>
+    <w:link w:val="HeaderChar"/>
+    <w:uiPriority w:val="99"/>
+    <w:unhideWhenUsed/>
+    <w:rsid w:val="00C43EC5"/>
+    <w:pPr>
+      <w:tabs>
+        <w:tab w:val="center" w:pos="4680"/>
+        <w:tab w:val="right" w:pos="9360"/>
+      </w:tabs>
+      <w:spacing w:after="0"/>
+    </w:pPr>
+  </w:style>
+  <w:style w:type="character" w:customStyle="1" w:styleId="HeaderChar">
+    <w:name w:val="Header Char"/>
+    <w:basedOn w:val="DefaultParagraphFont"/>
+    <w:link w:val="Header"/>
+    <w:uiPriority w:val="99"/>
+    <w:rsid w:val="00C43EC5"/>
+  </w:style>
+  <w:style w:type="paragraph" w:styleId="Footer">
+    <w:name w:val="footer"/>
+    <w:basedOn w:val="Normal"/>
+    <w:link w:val="FooterChar"/>
+    <w:uiPriority w:val="99"/>
+    <w:unhideWhenUsed/>
+    <w:rsid w:val="00C43EC5"/>
+    <w:pPr>
+      <w:tabs>
+        <w:tab w:val="center" w:pos="4680"/>
+        <w:tab w:val="right" w:pos="9360"/>
+      </w:tabs>
+      <w:spacing w:after="0"/>
+    </w:pPr>
+  </w:style>
+  <w:style w:type="character" w:customStyle="1" w:styleId="FooterChar">
+    <w:name w:val="Footer Char"/>
+    <w:basedOn w:val="DefaultParagraphFont"/>
+    <w:link w:val="Footer"/>
+    <w:uiPriority w:val="99"/>
+    <w:rsid w:val="00C43EC5"/>
+  </w:style>
+  <w:style w:type="paragraph" w:styleId="ListParagraph">
+    <w:name w:val="List Paragraph"/>
+    <w:basedOn w:val="Normal"/>
+    <w:uiPriority w:val="34"/>
+    <w:qFormat/>
+    <w:rsid w:val="007D576A"/>
+    <w:pPr>
+      <w:ind w:left="720"/>
+      <w:contextualSpacing/>
+    </w:pPr>
+  </w:style>
 </w:styles>
 </file>
 
@@ -4947,7 +4905,7 @@
 </file>
 
 <file path=customXml/itemProps1.xml><?xml version="1.0" encoding="utf-8"?>
-<ds:datastoreItem xmlns:ds="http://schemas.openxmlformats.org/officeDocument/2006/customXml" ds:itemID="{67737DD5-3623-4225-B4C9-3ABD067BED16}">
+<ds:datastoreItem xmlns:ds="http://schemas.openxmlformats.org/officeDocument/2006/customXml" ds:itemID="{ABAD69B5-435C-4D08-A188-CC5A2673620E}">
   <ds:schemaRefs>
     <ds:schemaRef ds:uri="http://schemas.openxmlformats.org/officeDocument/2006/bibliography"/>
   </ds:schemaRefs>

</xml_diff>

<commit_message>
Added requirement about correctness, seems we forgot to put it in
</commit_message>
<xml_diff>
--- a/docs/Software Requirements Specification (Final).docx
+++ b/docs/Software Requirements Specification (Final).docx
@@ -11,6 +11,8 @@
           <w:u w:val="single"/>
         </w:rPr>
       </w:pPr>
+      <w:bookmarkStart w:id="0" w:name="_GoBack"/>
+      <w:bookmarkEnd w:id="0"/>
       <w:r>
         <w:rPr>
           <w:sz w:val="56"/>
@@ -47,8 +49,6 @@
       <w:r>
         <w:br w:type="page"/>
       </w:r>
-      <w:bookmarkStart w:id="0" w:name="_GoBack"/>
-      <w:bookmarkEnd w:id="0"/>
     </w:p>
     <w:sdt>
       <w:sdtPr>
@@ -824,7 +824,7 @@
                 <w:sz w:val="24"/>
                 <w:szCs w:val="24"/>
               </w:rPr>
-              <w:t>3</w:t>
+              <w:t>4</w:t>
             </w:r>
             <w:r>
               <w:rPr>
@@ -2385,6 +2385,25 @@
     </w:p>
     <w:p>
       <w:pPr>
+        <w:numPr>
+          <w:ilvl w:val="3"/>
+          <w:numId w:val="1"/>
+        </w:numPr>
+        <w:rPr>
+          <w:sz w:val="24"/>
+          <w:szCs w:val="24"/>
+        </w:rPr>
+      </w:pPr>
+      <w:r>
+        <w:rPr>
+          <w:sz w:val="24"/>
+          <w:szCs w:val="24"/>
+        </w:rPr>
+        <w:t>Search results shall be shown to be correct by displaying information about the area next to pins</w:t>
+      </w:r>
+    </w:p>
+    <w:p>
+      <w:pPr>
         <w:pStyle w:val="Heading3"/>
         <w:numPr>
           <w:ilvl w:val="2"/>
@@ -2395,6 +2414,7 @@
       <w:bookmarkStart w:id="11" w:name="_Toc514079927"/>
       <w:bookmarkEnd w:id="10"/>
       <w:r>
+        <w:lastRenderedPageBreak/>
         <w:t>Webpage parameters can be turned on and off.</w:t>
       </w:r>
       <w:bookmarkEnd w:id="11"/>
@@ -2430,7 +2450,6 @@
       <w:bookmarkStart w:id="13" w:name="_Toc514079928"/>
       <w:bookmarkEnd w:id="12"/>
       <w:r>
-        <w:lastRenderedPageBreak/>
         <w:t>Search results</w:t>
       </w:r>
       <w:r>
@@ -2721,7 +2740,14 @@
           <w:sz w:val="24"/>
           <w:szCs w:val="24"/>
         </w:rPr>
-        <w:t>Requirements 2.1.1.1 - 2.1.1.11</w:t>
+        <w:t>Requirements 2.1.1.1 - 2.1.1.1</w:t>
+      </w:r>
+      <w:r>
+        <w:rPr>
+          <w:sz w:val="24"/>
+          <w:szCs w:val="24"/>
+        </w:rPr>
+        <w:t>2</w:t>
       </w:r>
     </w:p>
     <w:p>
@@ -3019,6 +3045,7 @@
           <w:sz w:val="24"/>
           <w:szCs w:val="24"/>
         </w:rPr>
+        <w:lastRenderedPageBreak/>
         <w:t>(Requirement 2.1.1.2) Run several searches with a normal load on the server. If results are returned within 6 seconds, the requirement has been fulfilled.</w:t>
       </w:r>
     </w:p>
@@ -3044,7 +3071,6 @@
           <w:sz w:val="24"/>
           <w:szCs w:val="24"/>
         </w:rPr>
-        <w:lastRenderedPageBreak/>
         <w:t>(Requirement 2.1.1.3) Run several searches with a high load on the server. If results are returned within 15 seconds, the requirement has been fulfilled.</w:t>
       </w:r>
     </w:p>
@@ -3070,7 +3096,21 @@
           <w:sz w:val="24"/>
           <w:szCs w:val="24"/>
         </w:rPr>
-        <w:t xml:space="preserve">(Requirements 2.1.1.1 - 2.1.1.10) The following describes a test for all search parameters. Select the parameter in question as the only search criterion. Then, select a preference or threshold value for that parameter. If all results returned satisfy that user-specified preference or threshold, the requirement has been fulfilled. For example, to test the climate parameter, one would turn on climate as the only search criterion and specify their preference (e.g. rainy). If </w:t>
+        <w:t>(Requirements 2.1.1.1 - 2.1.1.1</w:t>
+      </w:r>
+      <w:r>
+        <w:rPr>
+          <w:sz w:val="24"/>
+          <w:szCs w:val="24"/>
+        </w:rPr>
+        <w:t>0</w:t>
+      </w:r>
+      <w:r>
+        <w:rPr>
+          <w:sz w:val="24"/>
+          <w:szCs w:val="24"/>
+        </w:rPr>
+        <w:t xml:space="preserve">) The following describes a test for all search parameters. Select the parameter in question as the only search criterion. Then, select a preference or threshold value for that parameter. If all results returned satisfy that user-specified preference or threshold, the requirement has been fulfilled. For example, to test the climate parameter, one would turn on climate as the only search criterion and specify their preference (e.g. rainy). If </w:t>
       </w:r>
       <w:r>
         <w:rPr>
@@ -3160,6 +3200,45 @@
           <w:szCs w:val="24"/>
         </w:rPr>
         <w:t>(Requirement 2.1.5.2) Repeat the tests for the preceding requirements in Chrome, Firefox, and Internet Explorer. If all of them are passed, the requirement has been fulfilled.</w:t>
+      </w:r>
+    </w:p>
+    <w:p>
+      <w:pPr>
+        <w:spacing w:after="0"/>
+        <w:rPr>
+          <w:sz w:val="24"/>
+          <w:szCs w:val="24"/>
+        </w:rPr>
+      </w:pPr>
+    </w:p>
+    <w:p>
+      <w:pPr>
+        <w:spacing w:after="0"/>
+        <w:rPr>
+          <w:sz w:val="24"/>
+          <w:szCs w:val="24"/>
+        </w:rPr>
+      </w:pPr>
+      <w:r>
+        <w:rPr>
+          <w:sz w:val="24"/>
+          <w:szCs w:val="24"/>
+        </w:rPr>
+        <w:t xml:space="preserve">(Requirement 2.1.1.11) The depth of the search is fixed at the view level of the map. Hence, the requirement is fulfilled </w:t>
+      </w:r>
+      <w:r>
+        <w:rPr>
+          <w:sz w:val="24"/>
+          <w:szCs w:val="24"/>
+        </w:rPr>
+        <w:t>if</w:t>
+      </w:r>
+      <w:r>
+        <w:rPr>
+          <w:sz w:val="24"/>
+          <w:szCs w:val="24"/>
+        </w:rPr>
+        <w:t xml:space="preserve"> the user cannot perform a more fine-grained search at the state context level.</w:t>
       </w:r>
     </w:p>
     <w:p>
@@ -3194,21 +3273,7 @@
           <w:sz w:val="24"/>
           <w:szCs w:val="24"/>
         </w:rPr>
-        <w:t xml:space="preserve">(Requirement 2.1.1.11) The depth of the search is fixed at the view level of the map. Hence, the requirement is fulfilled </w:t>
-      </w:r>
-      <w:r>
-        <w:rPr>
-          <w:sz w:val="24"/>
-          <w:szCs w:val="24"/>
-        </w:rPr>
-        <w:t>if</w:t>
-      </w:r>
-      <w:r>
-        <w:rPr>
-          <w:sz w:val="24"/>
-          <w:szCs w:val="24"/>
-        </w:rPr>
-        <w:t xml:space="preserve"> the user cannot perform a more fine-grained search at the state context level.</w:t>
+        <w:t>(Requirement 2.1.1.12) This requirement is fulfilled if the parameters shown by the pin coincide with the choices made by the user</w:t>
       </w:r>
     </w:p>
     <w:p>
@@ -3348,7 +3413,7 @@
         <w:sz w:val="24"/>
       </w:rPr>
       <w:pict w14:anchorId="70C106BF">
-        <v:rect id="_x0000_i1031" style="width:0;height:1.5pt" o:hralign="center" o:hrstd="t" o:hr="t" fillcolor="#a0a0a0" stroked="f"/>
+        <v:rect id="_x0000_i1025" style="width:0;height:1.5pt" o:hralign="center" o:hrstd="t" o:hr="t" fillcolor="#a0a0a0" stroked="f"/>
       </w:pict>
     </w:r>
   </w:p>
@@ -4905,7 +4970,7 @@
 </file>
 
 <file path=customXml/itemProps1.xml><?xml version="1.0" encoding="utf-8"?>
-<ds:datastoreItem xmlns:ds="http://schemas.openxmlformats.org/officeDocument/2006/customXml" ds:itemID="{ABAD69B5-435C-4D08-A188-CC5A2673620E}">
+<ds:datastoreItem xmlns:ds="http://schemas.openxmlformats.org/officeDocument/2006/customXml" ds:itemID="{BF1444F3-C4EC-40DC-BEC4-6CABD21463F0}">
   <ds:schemaRefs>
     <ds:schemaRef ds:uri="http://schemas.openxmlformats.org/officeDocument/2006/bibliography"/>
   </ds:schemaRefs>

</xml_diff>